<commit_message>
Minor Table of Content additions
</commit_message>
<xml_diff>
--- a/1 ... Data Definition/001.IntroductionToAssembly/001.Introduction.to.Assembly.docx
+++ b/1 ... Data Definition/001.IntroductionToAssembly/001.Introduction.to.Assembly.docx
@@ -2,18 +2,312 @@
 <file path=word/document.xml><?xml version="1.0" encoding="utf-8"?>
 <w:document xmlns:wpc="http://schemas.microsoft.com/office/word/2010/wordprocessingCanvas" xmlns:cx="http://schemas.microsoft.com/office/drawing/2014/chartex" xmlns:cx1="http://schemas.microsoft.com/office/drawing/2015/9/8/chartex" xmlns:cx2="http://schemas.microsoft.com/office/drawing/2015/10/21/chartex" xmlns:cx3="http://schemas.microsoft.com/office/drawing/2016/5/9/chartex" xmlns:cx4="http://schemas.microsoft.com/office/drawing/2016/5/10/chartex" xmlns:cx5="http://schemas.microsoft.com/office/drawing/2016/5/11/chartex" xmlns:cx6="http://schemas.microsoft.com/office/drawing/2016/5/12/chartex" xmlns:cx7="http://schemas.microsoft.com/office/drawing/2016/5/13/chartex" xmlns:cx8="http://schemas.microsoft.com/office/drawing/2016/5/14/chartex" xmlns:mc="http://schemas.openxmlformats.org/markup-compatibility/2006" xmlns:aink="http://schemas.microsoft.com/office/drawing/2016/ink" xmlns:am3d="http://schemas.microsoft.com/office/drawing/2017/model3d" xmlns:o="urn:schemas-microsoft-com:office:office" xmlns:oel="http://schemas.microsoft.com/office/2019/extlst" xmlns:r="http://schemas.openxmlformats.org/officeDocument/2006/relationships" xmlns:m="http://schemas.openxmlformats.org/officeDocument/2006/math" xmlns:v="urn:schemas-microsoft-com:vml" xmlns:wp14="http://schemas.microsoft.com/office/word/2010/wordprocessingDrawing" xmlns:wp="http://schemas.openxmlformats.org/drawingml/2006/wordprocessingDrawing" xmlns:w10="urn:schemas-microsoft-com:office:word" xmlns:w="http://schemas.openxmlformats.org/wordprocessingml/2006/main" xmlns:w14="http://schemas.microsoft.com/office/word/2010/wordml" xmlns:w15="http://schemas.microsoft.com/office/word/2012/wordml" xmlns:w16cex="http://schemas.microsoft.com/office/word/2018/wordml/cex" xmlns:w16cid="http://schemas.microsoft.com/office/word/2016/wordml/cid" xmlns:w16="http://schemas.microsoft.com/office/word/2018/wordml" xmlns:w16sdtdh="http://schemas.microsoft.com/office/word/2020/wordml/sdtdatahash" xmlns:w16se="http://schemas.microsoft.com/office/word/2015/wordml/symex" xmlns:wpg="http://schemas.microsoft.com/office/word/2010/wordprocessingGroup" xmlns:wpi="http://schemas.microsoft.com/office/word/2010/wordprocessingInk" xmlns:wne="http://schemas.microsoft.com/office/word/2006/wordml" xmlns:wps="http://schemas.microsoft.com/office/word/2010/wordprocessingShape" mc:Ignorable="w14 w15 w16se w16cid w16 w16cex w16sdtdh wp14">
   <w:body>
+    <w:sdt>
+      <w:sdtPr>
+        <w:id w:val="1381749586"/>
+        <w:docPartObj>
+          <w:docPartGallery w:val="Table of Contents"/>
+          <w:docPartUnique/>
+        </w:docPartObj>
+      </w:sdtPr>
+      <w:sdtEndPr>
+        <w:rPr>
+          <w:rFonts w:ascii="Cambria" w:eastAsiaTheme="minorHAnsi" w:hAnsi="Cambria" w:cstheme="minorBidi"/>
+          <w:b/>
+          <w:bCs/>
+          <w:noProof/>
+          <w:color w:val="auto"/>
+          <w:sz w:val="24"/>
+          <w:szCs w:val="22"/>
+        </w:rPr>
+      </w:sdtEndPr>
+      <w:sdtContent>
+        <w:p>
+          <w:pPr>
+            <w:pStyle w:val="TOCHeading"/>
+          </w:pPr>
+          <w:r>
+            <w:t>Contents</w:t>
+          </w:r>
+        </w:p>
+        <w:p>
+          <w:pPr>
+            <w:pStyle w:val="TOC1"/>
+            <w:tabs>
+              <w:tab w:val="right" w:leader="dot" w:pos="9350"/>
+            </w:tabs>
+            <w:rPr>
+              <w:rFonts w:asciiTheme="minorHAnsi" w:eastAsiaTheme="minorEastAsia" w:hAnsiTheme="minorHAnsi"/>
+              <w:noProof/>
+              <w:kern w:val="2"/>
+              <w:szCs w:val="24"/>
+              <w14:ligatures w14:val="standardContextual"/>
+            </w:rPr>
+          </w:pPr>
+          <w:r>
+            <w:fldChar w:fldCharType="begin"/>
+          </w:r>
+          <w:r>
+            <w:instrText xml:space="preserve"> TOC \o "1-3" \h \z \u </w:instrText>
+          </w:r>
+          <w:r>
+            <w:fldChar w:fldCharType="separate"/>
+          </w:r>
+          <w:hyperlink w:anchor="_Toc220109376" w:history="1">
+            <w:r>
+              <w:rPr>
+                <w:rStyle w:val="Hyperlink"/>
+                <w:noProof/>
+              </w:rPr>
+              <w:t>INTRODUCTION: ASSEMBLY LANGUAGE X86 TOPICS</w:t>
+            </w:r>
+            <w:r>
+              <w:rPr>
+                <w:noProof/>
+                <w:webHidden/>
+              </w:rPr>
+              <w:tab/>
+            </w:r>
+            <w:r>
+              <w:rPr>
+                <w:noProof/>
+                <w:webHidden/>
+              </w:rPr>
+              <w:fldChar w:fldCharType="begin"/>
+            </w:r>
+            <w:r>
+              <w:rPr>
+                <w:noProof/>
+                <w:webHidden/>
+              </w:rPr>
+              <w:instrText xml:space="preserve"> PAGEREF _Toc220109376 \h </w:instrText>
+            </w:r>
+            <w:r>
+              <w:rPr>
+                <w:noProof/>
+                <w:webHidden/>
+              </w:rPr>
+            </w:r>
+            <w:r>
+              <w:rPr>
+                <w:noProof/>
+                <w:webHidden/>
+              </w:rPr>
+              <w:fldChar w:fldCharType="separate"/>
+            </w:r>
+            <w:r>
+              <w:rPr>
+                <w:noProof/>
+                <w:webHidden/>
+              </w:rPr>
+              <w:t>2</w:t>
+            </w:r>
+            <w:r>
+              <w:rPr>
+                <w:noProof/>
+                <w:webHidden/>
+              </w:rPr>
+              <w:fldChar w:fldCharType="end"/>
+            </w:r>
+          </w:hyperlink>
+        </w:p>
+        <w:p>
+          <w:pPr>
+            <w:pStyle w:val="TOC1"/>
+            <w:tabs>
+              <w:tab w:val="right" w:leader="dot" w:pos="9350"/>
+            </w:tabs>
+            <w:rPr>
+              <w:rFonts w:asciiTheme="minorHAnsi" w:eastAsiaTheme="minorEastAsia" w:hAnsiTheme="minorHAnsi"/>
+              <w:noProof/>
+              <w:kern w:val="2"/>
+              <w:szCs w:val="24"/>
+              <w14:ligatures w14:val="standardContextual"/>
+            </w:rPr>
+          </w:pPr>
+          <w:hyperlink w:anchor="_Toc220109377" w:history="1">
+            <w:r>
+              <w:rPr>
+                <w:rStyle w:val="Hyperlink"/>
+                <w:noProof/>
+              </w:rPr>
+              <w:t>ASCII BASICS</w:t>
+            </w:r>
+            <w:r>
+              <w:rPr>
+                <w:noProof/>
+                <w:webHidden/>
+              </w:rPr>
+              <w:tab/>
+            </w:r>
+            <w:r>
+              <w:rPr>
+                <w:noProof/>
+                <w:webHidden/>
+              </w:rPr>
+              <w:fldChar w:fldCharType="begin"/>
+            </w:r>
+            <w:r>
+              <w:rPr>
+                <w:noProof/>
+                <w:webHidden/>
+              </w:rPr>
+              <w:instrText xml:space="preserve"> PAGEREF _Toc220109377 \h </w:instrText>
+            </w:r>
+            <w:r>
+              <w:rPr>
+                <w:noProof/>
+                <w:webHidden/>
+              </w:rPr>
+            </w:r>
+            <w:r>
+              <w:rPr>
+                <w:noProof/>
+                <w:webHidden/>
+              </w:rPr>
+              <w:fldChar w:fldCharType="separate"/>
+            </w:r>
+            <w:r>
+              <w:rPr>
+                <w:noProof/>
+                <w:webHidden/>
+              </w:rPr>
+              <w:t>9</w:t>
+            </w:r>
+            <w:r>
+              <w:rPr>
+                <w:noProof/>
+                <w:webHidden/>
+              </w:rPr>
+              <w:fldChar w:fldCharType="end"/>
+            </w:r>
+          </w:hyperlink>
+        </w:p>
+        <w:p>
+          <w:pPr>
+            <w:pStyle w:val="TOC1"/>
+            <w:tabs>
+              <w:tab w:val="right" w:leader="dot" w:pos="9350"/>
+            </w:tabs>
+            <w:rPr>
+              <w:rFonts w:asciiTheme="minorHAnsi" w:eastAsiaTheme="minorEastAsia" w:hAnsiTheme="minorHAnsi"/>
+              <w:noProof/>
+              <w:kern w:val="2"/>
+              <w:szCs w:val="24"/>
+              <w14:ligatures w14:val="standardContextual"/>
+            </w:rPr>
+          </w:pPr>
+          <w:hyperlink w:anchor="_Toc220109378" w:history="1">
+            <w:r>
+              <w:rPr>
+                <w:rStyle w:val="Hyperlink"/>
+                <w:noProof/>
+              </w:rPr>
+              <w:t>UNICODE: THE WORLD’S TEXT SYSTEM</w:t>
+            </w:r>
+            <w:r>
+              <w:rPr>
+                <w:noProof/>
+                <w:webHidden/>
+              </w:rPr>
+              <w:tab/>
+            </w:r>
+            <w:r>
+              <w:rPr>
+                <w:noProof/>
+                <w:webHidden/>
+              </w:rPr>
+              <w:fldChar w:fldCharType="begin"/>
+            </w:r>
+            <w:r>
+              <w:rPr>
+                <w:noProof/>
+                <w:webHidden/>
+              </w:rPr>
+              <w:instrText xml:space="preserve"> PAGEREF _Toc220109378 \h </w:instrText>
+            </w:r>
+            <w:r>
+              <w:rPr>
+                <w:noProof/>
+                <w:webHidden/>
+              </w:rPr>
+            </w:r>
+            <w:r>
+              <w:rPr>
+                <w:noProof/>
+                <w:webHidden/>
+              </w:rPr>
+              <w:fldChar w:fldCharType="separate"/>
+            </w:r>
+            <w:r>
+              <w:rPr>
+                <w:noProof/>
+                <w:webHidden/>
+              </w:rPr>
+              <w:t>10</w:t>
+            </w:r>
+            <w:r>
+              <w:rPr>
+                <w:noProof/>
+                <w:webHidden/>
+              </w:rPr>
+              <w:fldChar w:fldCharType="end"/>
+            </w:r>
+          </w:hyperlink>
+        </w:p>
+        <w:p>
+          <w:r>
+            <w:rPr>
+              <w:b/>
+              <w:bCs/>
+              <w:noProof/>
+            </w:rPr>
+            <w:fldChar w:fldCharType="end"/>
+          </w:r>
+        </w:p>
+      </w:sdtContent>
+    </w:sdt>
+    <w:p/>
+    <w:p/>
+    <w:p/>
+    <w:p/>
+    <w:p/>
+    <w:p/>
+    <w:p/>
+    <w:p/>
+    <w:p/>
+    <w:p/>
+    <w:p/>
+    <w:p/>
+    <w:p/>
+    <w:p/>
+    <w:p/>
+    <w:p/>
+    <w:p/>
+    <w:p/>
+    <w:p/>
+    <w:p/>
+    <w:p/>
+    <w:p/>
+    <w:p/>
     <w:p>
       <w:pPr>
         <w:pStyle w:val="Style1"/>
       </w:pPr>
-      <w:r>
+      <w:bookmarkStart w:id="0" w:name="_Toc220109376"/>
+      <w:r>
+        <w:lastRenderedPageBreak/>
         <w:t>INTRODUCTION:</w:t>
       </w:r>
       <w:r>
         <w:t xml:space="preserve"> </w:t>
       </w:r>
       <w:r>
-        <w:t xml:space="preserve">ASSEMBLY LANGUAGE X86 TOPICS </w:t>
+        <w:t>ASSEMBLY LANGUAGE X86 TOPICS</w:t>
+      </w:r>
+      <w:bookmarkEnd w:id="0"/>
+      <w:r>
+        <w:t xml:space="preserve"> </w:t>
       </w:r>
     </w:p>
     <w:p>
@@ -159,7 +453,23 @@
         <w:t>Floating-Point Processing and Instruction Encoding:</w:t>
       </w:r>
       <w:r>
-        <w:t xml:space="preserve"> Floating-point binary representa- tion and floating-point arithmetic. Learning to program the IA-32 floating-point unit. Under- standing the encoding of IA-32 machine instructions. </w:t>
+        <w:t xml:space="preserve"> Floating-point binary </w:t>
+      </w:r>
+      <w:proofErr w:type="spellStart"/>
+      <w:r>
+        <w:t>representa</w:t>
+      </w:r>
+      <w:proofErr w:type="spellEnd"/>
+      <w:r>
+        <w:t xml:space="preserve">- </w:t>
+      </w:r>
+      <w:proofErr w:type="spellStart"/>
+      <w:r>
+        <w:t>tion</w:t>
+      </w:r>
+      <w:proofErr w:type="spellEnd"/>
+      <w:r>
+        <w:t xml:space="preserve"> and floating-point arithmetic. Learning to program the IA-32 floating-point unit. Under- standing the encoding of IA-32 machine instructions. </w:t>
       </w:r>
     </w:p>
     <w:p>
@@ -181,7 +491,15 @@
         <w:t>16-Bit MS-DOS Programming:</w:t>
       </w:r>
       <w:r>
-        <w:t xml:space="preserve"> Memory organization, interrupts, function calls, and stan- dard MS- DOS file I/O services. </w:t>
+        <w:t xml:space="preserve"> Memory organization, interrupts, function calls, and stan- </w:t>
+      </w:r>
+      <w:proofErr w:type="spellStart"/>
+      <w:r>
+        <w:t>dard</w:t>
+      </w:r>
+      <w:proofErr w:type="spellEnd"/>
+      <w:r>
+        <w:t xml:space="preserve"> MS- DOS file I/O services. </w:t>
       </w:r>
     </w:p>
     <w:p/>
@@ -2337,16 +2655,13 @@
     <w:p/>
     <w:p>
       <w:pPr>
-        <w:rPr>
-          <w:rStyle w:val="Style2Char"/>
-        </w:rPr>
-      </w:pPr>
-      <w:r>
-        <w:rPr>
-          <w:rStyle w:val="Style2Char"/>
-        </w:rPr>
-        <w:t>ASCII Basics</w:t>
-      </w:r>
+        <w:pStyle w:val="Style1"/>
+      </w:pPr>
+      <w:bookmarkStart w:id="1" w:name="_Toc220109377"/>
+      <w:r>
+        <w:t>ASCII BASICS</w:t>
+      </w:r>
+      <w:bookmarkEnd w:id="1"/>
     </w:p>
     <w:p>
       <w:r>
@@ -2614,7 +2929,15 @@
         </w:numPr>
       </w:pPr>
       <w:r>
-        <w:t>Punctuation (?, ., ,)</w:t>
+        <w:t xml:space="preserve">Punctuation </w:t>
+      </w:r>
+      <w:proofErr w:type="gramStart"/>
+      <w:r>
+        <w:t>(?,</w:t>
+      </w:r>
+      <w:proofErr w:type="gramEnd"/>
+      <w:r>
+        <w:t xml:space="preserve"> ., ,)</w:t>
       </w:r>
     </w:p>
     <w:p>
@@ -2730,12 +3053,14 @@
     </w:p>
     <w:p/>
     <w:p>
-      <w:r>
-        <w:rPr>
-          <w:rStyle w:val="Style2Char"/>
-        </w:rPr>
-        <w:t>Unicode: The World’s Text System</w:t>
-      </w:r>
+      <w:pPr>
+        <w:pStyle w:val="Style1"/>
+      </w:pPr>
+      <w:bookmarkStart w:id="2" w:name="_Toc220109378"/>
+      <w:r>
+        <w:t>UNICODE: THE WORLD’S TEXT SYSTEM</w:t>
+      </w:r>
+      <w:bookmarkEnd w:id="2"/>
     </w:p>
     <w:p>
       <w:r>
@@ -2870,7 +3195,15 @@
     </w:p>
     <w:p>
       <w:r>
-        <w:t>Unicode is the modern system computers use to store text.</w:t>
+        <w:t xml:space="preserve">Unicode is the modern system computers </w:t>
+      </w:r>
+      <w:proofErr w:type="spellStart"/>
+      <w:r>
+        <w:t>use</w:t>
+      </w:r>
+      <w:proofErr w:type="spellEnd"/>
+      <w:r>
+        <w:t xml:space="preserve"> to store text.</w:t>
       </w:r>
       <w:r>
         <w:br/>
@@ -3578,8 +3911,13 @@
           <w:numId w:val="17"/>
         </w:numPr>
       </w:pPr>
-      <w:r>
-        <w:t>( → punctuation</w:t>
+      <w:proofErr w:type="gramStart"/>
+      <w:r>
+        <w:t>( →</w:t>
+      </w:r>
+      <w:proofErr w:type="gramEnd"/>
+      <w:r>
+        <w:t xml:space="preserve"> punctuation</w:t>
       </w:r>
     </w:p>
     <w:p>
@@ -3622,8 +3960,13 @@
           <w:numId w:val="17"/>
         </w:numPr>
       </w:pPr>
-      <w:r>
-        <w:t>{ → block opener</w:t>
+      <w:proofErr w:type="gramStart"/>
+      <w:r>
+        <w:t>{ →</w:t>
+      </w:r>
+      <w:proofErr w:type="gramEnd"/>
+      <w:r>
+        <w:t xml:space="preserve"> block opener</w:t>
       </w:r>
     </w:p>
     <w:p>
@@ -3666,8 +4009,13 @@
           <w:numId w:val="17"/>
         </w:numPr>
       </w:pPr>
-      <w:r>
-        <w:t>;, } → punctuation</w:t>
+      <w:proofErr w:type="gramStart"/>
+      <w:r>
+        <w:t>;,</w:t>
+      </w:r>
+      <w:proofErr w:type="gramEnd"/>
+      <w:r>
+        <w:t xml:space="preserve"> } → punctuation</w:t>
       </w:r>
     </w:p>
     <w:p>
@@ -3678,7 +4026,15 @@
         <w:t>🔎</w:t>
       </w:r>
       <w:r>
-        <w:t xml:space="preserve"> Analogy: It’s like chopping a sentence into “The”, “quick”, “brown”, “fox”… so it’s easier to parse.</w:t>
+        <w:t xml:space="preserve"> Analogy: It’s like chopping a sentence into “The”, “quick”, “brown”, “</w:t>
+      </w:r>
+      <w:proofErr w:type="gramStart"/>
+      <w:r>
+        <w:t>fox”…</w:t>
+      </w:r>
+      <w:proofErr w:type="gramEnd"/>
+      <w:r>
+        <w:t xml:space="preserve"> so it’s easier to parse.</w:t>
       </w:r>
     </w:p>
     <w:p>
@@ -3954,6 +4310,7 @@
           <w:numId w:val="47"/>
         </w:numPr>
       </w:pPr>
+      <w:proofErr w:type="spellStart"/>
       <w:r>
         <w:rPr>
           <w:b/>
@@ -3961,6 +4318,7 @@
         </w:rPr>
         <w:t>i</w:t>
       </w:r>
+      <w:proofErr w:type="spellEnd"/>
       <w:r>
         <w:t xml:space="preserve"> → 01101001 (ASCII 105)</w:t>
       </w:r>
@@ -4460,10 +4818,7 @@
     </w:p>
     <w:p>
       <w:r>
-        <w:t xml:space="preserve">I mean, </w:t>
-      </w:r>
-      <w:r>
-        <w:t xml:space="preserve">In Assembly, a </w:t>
+        <w:t xml:space="preserve">I mean, In Assembly, a </w:t>
       </w:r>
       <w:r>
         <w:rPr>
@@ -4568,8 +4923,13 @@
           <w:numId w:val="23"/>
         </w:numPr>
       </w:pPr>
-      <w:r>
-        <w:t>db means “define byte”</w:t>
+      <w:proofErr w:type="spellStart"/>
+      <w:r>
+        <w:t>db</w:t>
+      </w:r>
+      <w:proofErr w:type="spellEnd"/>
+      <w:r>
+        <w:t xml:space="preserve"> means “define byte”</w:t>
       </w:r>
     </w:p>
     <w:p>
@@ -4661,7 +5021,15 @@
         <w:t xml:space="preserve"> </w:t>
       </w:r>
       <w:r>
-        <w:t>(char c : str) loop — just much closer to the metal.</w:t>
+        <w:t xml:space="preserve">(char </w:t>
+      </w:r>
+      <w:proofErr w:type="gramStart"/>
+      <w:r>
+        <w:t>c :</w:t>
+      </w:r>
+      <w:proofErr w:type="gramEnd"/>
+      <w:r>
+        <w:t xml:space="preserve"> str) loop — just much closer to the metal.</w:t>
       </w:r>
     </w:p>
     <w:p/>
@@ -5215,6 +5583,11 @@
         </w:drawing>
       </w:r>
     </w:p>
+    <w:p/>
+    <w:p/>
+    <w:p/>
+    <w:p/>
+    <w:p/>
     <w:sectPr>
       <w:pgSz w:w="12240" w:h="15840"/>
       <w:pgMar w:top="1440" w:right="1440" w:bottom="1440" w:left="1440" w:header="720" w:footer="720" w:gutter="0"/>
@@ -13300,6 +13673,7 @@
   <w:style w:type="character" w:default="1" w:styleId="DefaultParagraphFont">
     <w:name w:val="Default Paragraph Font"/>
     <w:uiPriority w:val="1"/>
+    <w:semiHidden/>
     <w:unhideWhenUsed/>
   </w:style>
   <w:style w:type="table" w:default="1" w:styleId="TableNormal">
@@ -13364,11 +13738,12 @@
   </w:style>
   <w:style w:type="paragraph" w:customStyle="1" w:styleId="Style1">
     <w:name w:val="Style1"/>
-    <w:basedOn w:val="Normal"/>
+    <w:basedOn w:val="Heading1"/>
     <w:link w:val="Style1Char"/>
     <w:qFormat/>
-    <w:rsid w:val="00614F00"/>
+    <w:rsid w:val="00093F5E"/>
     <w:rPr>
+      <w:rFonts w:ascii="Cambria" w:hAnsi="Cambria"/>
       <w:sz w:val="40"/>
       <w:szCs w:val="24"/>
       <w14:textOutline w14:w="9525" w14:cap="rnd" w14:cmpd="sng" w14:algn="ctr">
@@ -13402,9 +13777,10 @@
     <w:name w:val="Style1 Char"/>
     <w:basedOn w:val="DefaultParagraphFont"/>
     <w:link w:val="Style1"/>
-    <w:rsid w:val="00614F00"/>
+    <w:rsid w:val="00093F5E"/>
     <w:rPr>
-      <w:rFonts w:ascii="Cambria" w:hAnsi="Cambria"/>
+      <w:rFonts w:ascii="Cambria" w:eastAsiaTheme="majorEastAsia" w:hAnsi="Cambria" w:cstheme="majorBidi"/>
+      <w:color w:val="2E74B5" w:themeColor="accent1" w:themeShade="BF"/>
       <w:sz w:val="40"/>
       <w:szCs w:val="24"/>
       <w14:textOutline w14:w="9525" w14:cap="rnd" w14:cmpd="sng" w14:algn="ctr">
@@ -13930,6 +14306,30 @@
       <w:sz w:val="24"/>
     </w:rPr>
   </w:style>
+  <w:style w:type="paragraph" w:styleId="TOCHeading">
+    <w:name w:val="TOC Heading"/>
+    <w:basedOn w:val="Heading1"/>
+    <w:next w:val="Normal"/>
+    <w:uiPriority w:val="39"/>
+    <w:unhideWhenUsed/>
+    <w:qFormat/>
+    <w:rsid w:val="00093F5E"/>
+    <w:pPr>
+      <w:outlineLvl w:val="9"/>
+    </w:pPr>
+  </w:style>
+  <w:style w:type="paragraph" w:styleId="TOC1">
+    <w:name w:val="toc 1"/>
+    <w:basedOn w:val="Normal"/>
+    <w:next w:val="Normal"/>
+    <w:autoRedefine/>
+    <w:uiPriority w:val="39"/>
+    <w:unhideWhenUsed/>
+    <w:rsid w:val="00093F5E"/>
+    <w:pPr>
+      <w:spacing w:after="100"/>
+    </w:pPr>
+  </w:style>
 </w:styles>
 </file>
 

</xml_diff>